<commit_message>
Fixed the change list page
</commit_message>
<xml_diff>
--- a/Paradoteo 4/documentation/Use-cases-v1.0.docx
+++ b/Paradoteo 4/documentation/Use-cases-v1.0.docx
@@ -7846,6 +7846,7 @@
           <w:color w:val="E53535"/>
           <w:sz w:val="28"/>
           <w:szCs w:val="28"/>
+          <w:lang w:val="el-GR"/>
         </w:rPr>
       </w:pPr>
       <w:r>
@@ -7857,7 +7858,19 @@
           <w:sz w:val="28"/>
           <w:szCs w:val="28"/>
         </w:rPr>
-        <w:t>V0.2</w:t>
+        <w:t>V</w:t>
+      </w:r>
+      <w:r>
+        <w:rPr>
+          <w:rFonts w:ascii="Comfortaa" w:hAnsi="Comfortaa"/>
+          <w:b/>
+          <w:bCs/>
+          <w:color w:val="E53535"/>
+          <w:sz w:val="28"/>
+          <w:szCs w:val="28"/>
+          <w:lang w:val="el-GR"/>
+        </w:rPr>
+        <w:t>0.2</w:t>
       </w:r>
     </w:p>
     <w:p>
@@ -8735,6 +8748,7 @@
           <w:color w:val="000000" w:themeColor="text1"/>
           <w:sz w:val="24"/>
           <w:szCs w:val="24"/>
+          <w:lang w:val="el-GR"/>
         </w:rPr>
       </w:pPr>
       <w:r>
@@ -8930,6 +8944,64 @@
           <w:lang w:val="el-GR"/>
         </w:rPr>
       </w:pPr>
+      <w:r>
+        <w:rPr>
+          <w:rFonts w:ascii="Comfortaa" w:hAnsi="Comfortaa"/>
+          <w:i/>
+          <w:iCs/>
+          <w:color w:val="000000" w:themeColor="text1"/>
+          <w:sz w:val="24"/>
+          <w:szCs w:val="24"/>
+          <w:lang w:val="el-GR"/>
+        </w:rPr>
+        <w:t xml:space="preserve">Μικροδιορθώσεις σε μερικά </w:t>
+      </w:r>
+      <w:r>
+        <w:rPr>
+          <w:rFonts w:ascii="Comfortaa" w:hAnsi="Comfortaa"/>
+          <w:i/>
+          <w:iCs/>
+          <w:color w:val="000000" w:themeColor="text1"/>
+          <w:sz w:val="24"/>
+          <w:szCs w:val="24"/>
+        </w:rPr>
+        <w:t>use</w:t>
+      </w:r>
+      <w:r>
+        <w:rPr>
+          <w:rFonts w:ascii="Comfortaa" w:hAnsi="Comfortaa"/>
+          <w:i/>
+          <w:iCs/>
+          <w:color w:val="000000" w:themeColor="text1"/>
+          <w:sz w:val="24"/>
+          <w:szCs w:val="24"/>
+          <w:lang w:val="el-GR"/>
+        </w:rPr>
+        <w:t xml:space="preserve"> </w:t>
+      </w:r>
+      <w:r>
+        <w:rPr>
+          <w:rFonts w:ascii="Comfortaa" w:hAnsi="Comfortaa"/>
+          <w:i/>
+          <w:iCs/>
+          <w:color w:val="000000" w:themeColor="text1"/>
+          <w:sz w:val="24"/>
+          <w:szCs w:val="24"/>
+        </w:rPr>
+        <w:t>case</w:t>
+      </w:r>
+      <w:r>
+        <w:rPr>
+          <w:rFonts w:ascii="Comfortaa" w:hAnsi="Comfortaa"/>
+          <w:i/>
+          <w:iCs/>
+          <w:color w:val="000000" w:themeColor="text1"/>
+          <w:sz w:val="24"/>
+          <w:szCs w:val="24"/>
+          <w:lang w:val="el-GR"/>
+        </w:rPr>
+        <w:t>.</w:t>
+      </w:r>
     </w:p>
     <w:p>
       <w:pPr>
@@ -22035,17 +22107,7 @@
           <w:szCs w:val="16"/>
           <w:lang w:val="el-GR"/>
         </w:rPr>
-        <w:t xml:space="preserve">επιβεβαίωσης παραγγελίας εφόσον υπάρχει το προϊόν σε </w:t>
-      </w:r>
-      <w:proofErr w:type="gramStart"/>
-      <w:r>
-        <w:rPr>
-          <w:rFonts w:ascii="Comfortaa" w:hAnsi="Comfortaa"/>
-          <w:sz w:val="16"/>
-          <w:szCs w:val="16"/>
-          <w:lang w:val="el-GR"/>
-        </w:rPr>
-        <w:t>απόθεμα</w:t>
+        <w:t>επιβεβαίωσης παραγγελίας εφόσον υπάρχει το προϊόν σε απόθεμα</w:t>
       </w:r>
       <w:r>
         <w:rPr>
@@ -22056,7 +22118,6 @@
         </w:rPr>
         <w:t xml:space="preserve"> .</w:t>
       </w:r>
-      <w:proofErr w:type="gramEnd"/>
       <w:r>
         <w:rPr>
           <w:rFonts w:ascii="Comfortaa" w:hAnsi="Comfortaa"/>
@@ -22800,19 +22861,8 @@
           <w:szCs w:val="16"/>
           <w:lang w:val="el-GR"/>
         </w:rPr>
-        <w:t xml:space="preserve">παραγγελίας καθώς το προϊόν δεν </w:t>
-      </w:r>
-      <w:proofErr w:type="gramStart"/>
-      <w:r>
-        <w:rPr>
-          <w:rFonts w:ascii="Comfortaa" w:hAnsi="Comfortaa"/>
-          <w:sz w:val="16"/>
-          <w:szCs w:val="16"/>
-          <w:lang w:val="el-GR"/>
-        </w:rPr>
-        <w:t>υπάρχει .</w:t>
-      </w:r>
-      <w:proofErr w:type="gramEnd"/>
+        <w:t>παραγγελίας καθώς το προϊόν δεν υπάρχει .</w:t>
+      </w:r>
     </w:p>
     <w:p>
       <w:pPr>
@@ -23596,10 +23646,11 @@
       <w:r>
         <w:rPr>
           <w:rFonts w:ascii="Comfortaa" w:hAnsi="Comfortaa"/>
-          <w:sz w:val="16"/>
-          <w:szCs w:val="16"/>
-        </w:rPr>
-        <w:t>trainer</w:t>
+          <w:color w:val="FF0000"/>
+          <w:sz w:val="16"/>
+          <w:szCs w:val="16"/>
+        </w:rPr>
+        <w:t>owner</w:t>
       </w:r>
       <w:r>
         <w:rPr>
@@ -24212,23 +24263,7 @@
           <w:rFonts w:ascii="Comfortaa" w:hAnsi="Comfortaa"/>
           <w:color w:val="E53535"/>
         </w:rPr>
-        <w:t xml:space="preserve"> </w:t>
-      </w:r>
-      <w:proofErr w:type="gramStart"/>
-      <w:r>
-        <w:rPr>
-          <w:rFonts w:ascii="Comfortaa" w:hAnsi="Comfortaa"/>
-          <w:color w:val="E53535"/>
-        </w:rPr>
-        <w:t>client ,trainer</w:t>
-      </w:r>
-      <w:proofErr w:type="gramEnd"/>
-      <w:r>
-        <w:rPr>
-          <w:rFonts w:ascii="Comfortaa" w:hAnsi="Comfortaa"/>
-          <w:color w:val="E53535"/>
-        </w:rPr>
-        <w:t xml:space="preserve"> &amp; owner)</w:t>
+        <w:t xml:space="preserve"> client ,trainer &amp; owner)</w:t>
       </w:r>
       <w:bookmarkEnd w:id="59"/>
     </w:p>
@@ -26179,7 +26214,7 @@
         <v:path o:extrusionok="f" gradientshapeok="t" o:connecttype="rect"/>
         <o:lock v:ext="edit" aspectratio="t"/>
       </v:shapetype>
-      <v:shape id="_x0000_i1080" type="#_x0000_t75" alt="A red square with black border&#10;&#10;Description automatically generated" style="width:48pt;height:48pt;visibility:visible;mso-wrap-style:square" o:bullet="t">
+      <v:shape id="_x0000_i1030" type="#_x0000_t75" alt="A red square with black border&#10;&#10;Description automatically generated" style="width:48pt;height:48pt;visibility:visible;mso-wrap-style:square" o:bullet="t">
         <v:imagedata r:id="rId1" o:title="A red square with black border&#10;&#10;Description automatically generated"/>
       </v:shape>
     </w:pict>

</xml_diff>